<commit_message>
embedded python calls for mediapipe
</commit_message>
<xml_diff>
--- a/Demo Setup Notes.docx
+++ b/Demo Setup Notes.docx
@@ -45,21 +45,11 @@
         </w:numPr>
       </w:pPr>
       <w:r>
-        <w:t>Place the “</w:t>
-      </w:r>
-      <w:proofErr w:type="spellStart"/>
-      <w:r>
-        <w:t>opencv</w:t>
-      </w:r>
-      <w:proofErr w:type="spellEnd"/>
-      <w:r>
-        <w:t>” folder one directory above the “</w:t>
-      </w:r>
-      <w:proofErr w:type="spellStart"/>
+        <w:t>Place the “opencv” folder one directory above the “</w:t>
+      </w:r>
       <w:r>
         <w:t>Camera_Calibration</w:t>
       </w:r>
-      <w:proofErr w:type="spellEnd"/>
       <w:r>
         <w:t>” folder</w:t>
       </w:r>
@@ -76,26 +66,10 @@
         </w:numPr>
       </w:pPr>
       <w:r>
-        <w:t xml:space="preserve">Add </w:t>
-      </w:r>
-      <w:proofErr w:type="spellStart"/>
-      <w:r>
-        <w:t>opencv</w:t>
-      </w:r>
-      <w:proofErr w:type="spellEnd"/>
-      <w:r>
-        <w:t xml:space="preserve"> to the path variable (example from my configuration): “</w:t>
-      </w:r>
-      <w:r>
-        <w:t>C:\Users\Devin\Desktop\GitHub\</w:t>
-      </w:r>
-      <w:proofErr w:type="spellStart"/>
-      <w:r>
-        <w:t>opencv</w:t>
-      </w:r>
-      <w:proofErr w:type="spellEnd"/>
-      <w:r>
-        <w:t>\build\x64\vc16\bin</w:t>
+        <w:t>Add opencv to the path variable (example from my configuration): “</w:t>
+      </w:r>
+      <w:r>
+        <w:t>C:\Users\Devin\Desktop\GitHub\opencv\build\x64\vc16\bin</w:t>
       </w:r>
       <w:r>
         <w:t>”</w:t>
@@ -255,6 +229,118 @@
           <w:numId w:val="1"/>
         </w:numPr>
       </w:pPr>
+      <w:r>
+        <w:t>CONDA</w:t>
+      </w:r>
+    </w:p>
+    <w:p>
+      <w:pPr>
+        <w:pStyle w:val="ListParagraph"/>
+        <w:numPr>
+          <w:ilvl w:val="1"/>
+          <w:numId w:val="1"/>
+        </w:numPr>
+      </w:pPr>
+      <w:r>
+        <w:t>Make sure conda is installed and the path to the exe is added to the path:</w:t>
+      </w:r>
+    </w:p>
+    <w:p>
+      <w:pPr>
+        <w:pStyle w:val="ListParagraph"/>
+        <w:numPr>
+          <w:ilvl w:val="2"/>
+          <w:numId w:val="1"/>
+        </w:numPr>
+      </w:pPr>
+      <w:r>
+        <w:rPr>
+          <w:noProof/>
+        </w:rPr>
+        <w:drawing>
+          <wp:inline distT="0" distB="0" distL="0" distR="0" wp14:anchorId="3FD36574" wp14:editId="2BE7E4BD">
+            <wp:extent cx="5419725" cy="885825"/>
+            <wp:effectExtent l="0" t="0" r="9525" b="9525"/>
+            <wp:docPr id="751231338" name="Picture 1"/>
+            <wp:cNvGraphicFramePr>
+              <a:graphicFrameLocks xmlns:a="http://schemas.openxmlformats.org/drawingml/2006/main" noChangeAspect="1"/>
+            </wp:cNvGraphicFramePr>
+            <a:graphic xmlns:a="http://schemas.openxmlformats.org/drawingml/2006/main">
+              <a:graphicData uri="http://schemas.openxmlformats.org/drawingml/2006/picture">
+                <pic:pic xmlns:pic="http://schemas.openxmlformats.org/drawingml/2006/picture">
+                  <pic:nvPicPr>
+                    <pic:cNvPr id="751231338" name=""/>
+                    <pic:cNvPicPr/>
+                  </pic:nvPicPr>
+                  <pic:blipFill>
+                    <a:blip r:embed="rId8"/>
+                    <a:stretch>
+                      <a:fillRect/>
+                    </a:stretch>
+                  </pic:blipFill>
+                  <pic:spPr>
+                    <a:xfrm>
+                      <a:off x="0" y="0"/>
+                      <a:ext cx="5419725" cy="885825"/>
+                    </a:xfrm>
+                    <a:prstGeom prst="rect">
+                      <a:avLst/>
+                    </a:prstGeom>
+                  </pic:spPr>
+                </pic:pic>
+              </a:graphicData>
+            </a:graphic>
+          </wp:inline>
+        </w:drawing>
+      </w:r>
+    </w:p>
+    <w:p>
+      <w:pPr>
+        <w:pStyle w:val="ListParagraph"/>
+        <w:numPr>
+          <w:ilvl w:val="2"/>
+          <w:numId w:val="1"/>
+        </w:numPr>
+      </w:pPr>
+      <w:r>
+        <w:t xml:space="preserve">(without this the environment won’t work with the cpp, using the env’s path in .vcxproj seems to link in </w:t>
+      </w:r>
+      <w:r>
+        <w:t>the additional packages that are installed (like opencv and mediapipe)</w:t>
+      </w:r>
+      <w:r>
+        <w:t xml:space="preserve"> </w:t>
+      </w:r>
+      <w:r>
+        <w:t>that are needed for</w:t>
+      </w:r>
+      <w:r>
+        <w:t xml:space="preserve"> embedded python calls, so you don’t need to call conda activate to run the cpp)</w:t>
+      </w:r>
+    </w:p>
+    <w:p>
+      <w:pPr>
+        <w:pStyle w:val="ListParagraph"/>
+        <w:numPr>
+          <w:ilvl w:val="0"/>
+          <w:numId w:val="1"/>
+        </w:numPr>
+      </w:pPr>
+      <w:r>
+        <w:t>Running from Build</w:t>
+      </w:r>
+    </w:p>
+    <w:p>
+      <w:pPr>
+        <w:pStyle w:val="ListParagraph"/>
+        <w:numPr>
+          <w:ilvl w:val="1"/>
+          <w:numId w:val="1"/>
+        </w:numPr>
+      </w:pPr>
+      <w:r>
+        <w:t>To run from the build folder the pythonCall.py file needs to be copied to the debug build output (figure out how to do that automatically)</w:t>
+      </w:r>
     </w:p>
     <w:sectPr>
       <w:pgSz w:w="12240" w:h="15840"/>

</xml_diff>

<commit_message>
rosch setup and color images
</commit_message>
<xml_diff>
--- a/Demo Setup Notes.docx
+++ b/Demo Setup Notes.docx
@@ -15,6 +15,127 @@
           <w:numId w:val="1"/>
         </w:numPr>
       </w:pPr>
+      <w:proofErr w:type="spellStart"/>
+      <w:r>
+        <w:t>Camera_Calibration</w:t>
+      </w:r>
+      <w:proofErr w:type="spellEnd"/>
+      <w:r>
+        <w:t xml:space="preserve"> Repo: </w:t>
+      </w:r>
+      <w:hyperlink r:id="rId5" w:history="1">
+        <w:r>
+          <w:rPr>
+            <w:rStyle w:val="Hyperlink"/>
+          </w:rPr>
+          <w:t>https://github.com/Blanchard-lab/Camera_Calibration</w:t>
+        </w:r>
+      </w:hyperlink>
+    </w:p>
+    <w:p>
+      <w:pPr>
+        <w:pStyle w:val="ListParagraph"/>
+        <w:numPr>
+          <w:ilvl w:val="1"/>
+          <w:numId w:val="1"/>
+        </w:numPr>
+      </w:pPr>
+      <w:r>
+        <w:t xml:space="preserve">Sanity Check Open Camera Script: </w:t>
+      </w:r>
+      <w:hyperlink r:id="rId6" w:history="1">
+        <w:r>
+          <w:rPr>
+            <w:rStyle w:val="Hyperlink"/>
+          </w:rPr>
+          <w:t>https://github.com/Blanchard-lab/Camera_Calibration/blob/main/azureOverlay/checkCameraUtil.py</w:t>
+        </w:r>
+      </w:hyperlink>
+      <w:r>
+        <w:t xml:space="preserve"> </w:t>
+      </w:r>
+    </w:p>
+    <w:p>
+      <w:pPr>
+        <w:pStyle w:val="ListParagraph"/>
+        <w:numPr>
+          <w:ilvl w:val="0"/>
+          <w:numId w:val="1"/>
+        </w:numPr>
+      </w:pPr>
+      <w:r>
+        <w:t>Visual Studio Install</w:t>
+      </w:r>
+    </w:p>
+    <w:p>
+      <w:pPr>
+        <w:pStyle w:val="ListParagraph"/>
+        <w:numPr>
+          <w:ilvl w:val="1"/>
+          <w:numId w:val="1"/>
+        </w:numPr>
+      </w:pPr>
+      <w:r>
+        <w:t>Make sure the C++ compiler for visual studio is installed</w:t>
+      </w:r>
+    </w:p>
+    <w:p>
+      <w:pPr>
+        <w:pStyle w:val="ListParagraph"/>
+        <w:numPr>
+          <w:ilvl w:val="2"/>
+          <w:numId w:val="1"/>
+        </w:numPr>
+      </w:pPr>
+      <w:r>
+        <w:rPr>
+          <w:noProof/>
+        </w:rPr>
+        <w:drawing>
+          <wp:inline distT="0" distB="0" distL="0" distR="0" wp14:anchorId="241AB59F" wp14:editId="70A55C97">
+            <wp:extent cx="5248275" cy="2699273"/>
+            <wp:effectExtent l="0" t="0" r="0" b="0"/>
+            <wp:docPr id="1449909417" name="Picture 1" descr="A screenshot of a computer&#10;&#10;Description automatically generated"/>
+            <wp:cNvGraphicFramePr>
+              <a:graphicFrameLocks xmlns:a="http://schemas.openxmlformats.org/drawingml/2006/main" noChangeAspect="1"/>
+            </wp:cNvGraphicFramePr>
+            <a:graphic xmlns:a="http://schemas.openxmlformats.org/drawingml/2006/main">
+              <a:graphicData uri="http://schemas.openxmlformats.org/drawingml/2006/picture">
+                <pic:pic xmlns:pic="http://schemas.openxmlformats.org/drawingml/2006/picture">
+                  <pic:nvPicPr>
+                    <pic:cNvPr id="1449909417" name="Picture 1" descr="A screenshot of a computer&#10;&#10;Description automatically generated"/>
+                    <pic:cNvPicPr/>
+                  </pic:nvPicPr>
+                  <pic:blipFill>
+                    <a:blip r:embed="rId7"/>
+                    <a:stretch>
+                      <a:fillRect/>
+                    </a:stretch>
+                  </pic:blipFill>
+                  <pic:spPr>
+                    <a:xfrm>
+                      <a:off x="0" y="0"/>
+                      <a:ext cx="5270439" cy="2710672"/>
+                    </a:xfrm>
+                    <a:prstGeom prst="rect">
+                      <a:avLst/>
+                    </a:prstGeom>
+                  </pic:spPr>
+                </pic:pic>
+              </a:graphicData>
+            </a:graphic>
+          </wp:inline>
+        </w:drawing>
+      </w:r>
+    </w:p>
+    <w:p>
+      <w:pPr>
+        <w:pStyle w:val="ListParagraph"/>
+        <w:numPr>
+          <w:ilvl w:val="0"/>
+          <w:numId w:val="1"/>
+        </w:numPr>
+      </w:pPr>
       <w:r>
         <w:t>Install OpenCV</w:t>
       </w:r>
@@ -27,7 +148,7 @@
           <w:numId w:val="1"/>
         </w:numPr>
       </w:pPr>
-      <w:hyperlink r:id="rId5" w:history="1">
+      <w:hyperlink r:id="rId8" w:history="1">
         <w:r>
           <w:rPr>
             <w:rStyle w:val="Hyperlink"/>
@@ -45,11 +166,21 @@
         </w:numPr>
       </w:pPr>
       <w:r>
-        <w:t>Place the “opencv” folder one directory above the “</w:t>
-      </w:r>
+        <w:t>Place the “</w:t>
+      </w:r>
+      <w:proofErr w:type="spellStart"/>
+      <w:r>
+        <w:t>opencv</w:t>
+      </w:r>
+      <w:proofErr w:type="spellEnd"/>
+      <w:r>
+        <w:t>” folder one directory above the “</w:t>
+      </w:r>
+      <w:proofErr w:type="spellStart"/>
       <w:r>
         <w:t>Camera_Calibration</w:t>
       </w:r>
+      <w:proofErr w:type="spellEnd"/>
       <w:r>
         <w:t>” folder</w:t>
       </w:r>
@@ -66,10 +197,26 @@
         </w:numPr>
       </w:pPr>
       <w:r>
-        <w:t>Add opencv to the path variable (example from my configuration): “</w:t>
-      </w:r>
-      <w:r>
-        <w:t>C:\Users\Devin\Desktop\GitHub\opencv\build\x64\vc16\bin</w:t>
+        <w:t xml:space="preserve">Add </w:t>
+      </w:r>
+      <w:proofErr w:type="spellStart"/>
+      <w:r>
+        <w:t>opencv</w:t>
+      </w:r>
+      <w:proofErr w:type="spellEnd"/>
+      <w:r>
+        <w:t xml:space="preserve"> to the path variable (example from my configuration): “</w:t>
+      </w:r>
+      <w:r>
+        <w:t>C:\Users\Devin\Desktop\GitHub\</w:t>
+      </w:r>
+      <w:proofErr w:type="spellStart"/>
+      <w:r>
+        <w:t>opencv</w:t>
+      </w:r>
+      <w:proofErr w:type="spellEnd"/>
+      <w:r>
+        <w:t>\build\x64\vc16\bin</w:t>
       </w:r>
       <w:r>
         <w:t>”</w:t>
@@ -84,7 +231,7 @@
         </w:numPr>
       </w:pPr>
       <w:r>
-        <w:t>Linking Python</w:t>
+        <w:t>CONDA</w:t>
       </w:r>
     </w:p>
     <w:p>
@@ -96,7 +243,15 @@
         </w:numPr>
       </w:pPr>
       <w:r>
-        <w:t>Set the include and libs to the directory of the python libs relative to the virtual environment you are using</w:t>
+        <w:t xml:space="preserve">Make sure </w:t>
+      </w:r>
+      <w:proofErr w:type="spellStart"/>
+      <w:r>
+        <w:t>conda</w:t>
+      </w:r>
+      <w:proofErr w:type="spellEnd"/>
+      <w:r>
+        <w:t xml:space="preserve"> is installed and the path to the exe is added to the path:</w:t>
       </w:r>
     </w:p>
     <w:p>
@@ -111,6 +266,100 @@
         <w:rPr>
           <w:noProof/>
         </w:rPr>
+        <w:drawing>
+          <wp:inline distT="0" distB="0" distL="0" distR="0" wp14:anchorId="35CA01BF" wp14:editId="21B1BD47">
+            <wp:extent cx="5419725" cy="885825"/>
+            <wp:effectExtent l="0" t="0" r="9525" b="9525"/>
+            <wp:docPr id="751231338" name="Picture 1" descr="A blue and white box with black text&#10;&#10;Description automatically generated"/>
+            <wp:cNvGraphicFramePr>
+              <a:graphicFrameLocks xmlns:a="http://schemas.openxmlformats.org/drawingml/2006/main" noChangeAspect="1"/>
+            </wp:cNvGraphicFramePr>
+            <a:graphic xmlns:a="http://schemas.openxmlformats.org/drawingml/2006/main">
+              <a:graphicData uri="http://schemas.openxmlformats.org/drawingml/2006/picture">
+                <pic:pic xmlns:pic="http://schemas.openxmlformats.org/drawingml/2006/picture">
+                  <pic:nvPicPr>
+                    <pic:cNvPr id="751231338" name="Picture 1" descr="A blue and white box with black text&#10;&#10;Description automatically generated"/>
+                    <pic:cNvPicPr/>
+                  </pic:nvPicPr>
+                  <pic:blipFill>
+                    <a:blip r:embed="rId9"/>
+                    <a:stretch>
+                      <a:fillRect/>
+                    </a:stretch>
+                  </pic:blipFill>
+                  <pic:spPr>
+                    <a:xfrm>
+                      <a:off x="0" y="0"/>
+                      <a:ext cx="5419725" cy="885825"/>
+                    </a:xfrm>
+                    <a:prstGeom prst="rect">
+                      <a:avLst/>
+                    </a:prstGeom>
+                  </pic:spPr>
+                </pic:pic>
+              </a:graphicData>
+            </a:graphic>
+          </wp:inline>
+        </w:drawing>
+      </w:r>
+    </w:p>
+    <w:p>
+      <w:pPr>
+        <w:pStyle w:val="ListParagraph"/>
+        <w:numPr>
+          <w:ilvl w:val="1"/>
+          <w:numId w:val="1"/>
+        </w:numPr>
+      </w:pPr>
+      <w:r>
+        <w:t>Create a virtual environment using the “</w:t>
+      </w:r>
+      <w:proofErr w:type="spellStart"/>
+      <w:r>
+        <w:t>handTrackingEnviroment.yaml</w:t>
+      </w:r>
+      <w:proofErr w:type="spellEnd"/>
+      <w:r>
+        <w:t>” (In the repository)</w:t>
+      </w:r>
+    </w:p>
+    <w:p>
+      <w:pPr>
+        <w:pStyle w:val="ListParagraph"/>
+        <w:numPr>
+          <w:ilvl w:val="0"/>
+          <w:numId w:val="1"/>
+        </w:numPr>
+      </w:pPr>
+      <w:r>
+        <w:t>Linking Python</w:t>
+      </w:r>
+    </w:p>
+    <w:p>
+      <w:pPr>
+        <w:pStyle w:val="ListParagraph"/>
+        <w:numPr>
+          <w:ilvl w:val="1"/>
+          <w:numId w:val="1"/>
+        </w:numPr>
+      </w:pPr>
+      <w:r>
+        <w:t>Set the include and libs to the directory of the python libs relative to the virtual environment you are using</w:t>
+      </w:r>
+    </w:p>
+    <w:p>
+      <w:pPr>
+        <w:pStyle w:val="ListParagraph"/>
+        <w:numPr>
+          <w:ilvl w:val="2"/>
+          <w:numId w:val="1"/>
+        </w:numPr>
+      </w:pPr>
+      <w:r>
+        <w:rPr>
+          <w:noProof/>
+        </w:rPr>
+        <w:lastRenderedPageBreak/>
         <w:drawing>
           <wp:inline distT="0" distB="0" distL="0" distR="0" wp14:anchorId="5419B4FA" wp14:editId="357745C8">
             <wp:extent cx="5943600" cy="1800860"/>
@@ -127,7 +376,7 @@
                     <pic:cNvPicPr/>
                   </pic:nvPicPr>
                   <pic:blipFill>
-                    <a:blip r:embed="rId6"/>
+                    <a:blip r:embed="rId10"/>
                     <a:stretch>
                       <a:fillRect/>
                     </a:stretch>
@@ -188,7 +437,7 @@
                     <pic:cNvPicPr/>
                   </pic:nvPicPr>
                   <pic:blipFill>
-                    <a:blip r:embed="rId7"/>
+                    <a:blip r:embed="rId11"/>
                     <a:stretch>
                       <a:fillRect/>
                     </a:stretch>
@@ -230,7 +479,7 @@
         </w:numPr>
       </w:pPr>
       <w:r>
-        <w:t>CONDA</w:t>
+        <w:t>Running from Build</w:t>
       </w:r>
     </w:p>
     <w:p>
@@ -238,18 +487,6 @@
         <w:pStyle w:val="ListParagraph"/>
         <w:numPr>
           <w:ilvl w:val="1"/>
-          <w:numId w:val="1"/>
-        </w:numPr>
-      </w:pPr>
-      <w:r>
-        <w:t>Make sure conda is installed and the path to the exe is added to the path:</w:t>
-      </w:r>
-    </w:p>
-    <w:p>
-      <w:pPr>
-        <w:pStyle w:val="ListParagraph"/>
-        <w:numPr>
-          <w:ilvl w:val="2"/>
           <w:numId w:val="1"/>
         </w:numPr>
       </w:pPr>
@@ -258,10 +495,10 @@
           <w:noProof/>
         </w:rPr>
         <w:drawing>
-          <wp:inline distT="0" distB="0" distL="0" distR="0" wp14:anchorId="3FD36574" wp14:editId="2BE7E4BD">
-            <wp:extent cx="5419725" cy="885825"/>
-            <wp:effectExtent l="0" t="0" r="9525" b="9525"/>
-            <wp:docPr id="751231338" name="Picture 1"/>
+          <wp:inline distT="0" distB="0" distL="0" distR="0" wp14:anchorId="7D3B2338" wp14:editId="79EBAC27">
+            <wp:extent cx="5943600" cy="323850"/>
+            <wp:effectExtent l="0" t="0" r="0" b="0"/>
+            <wp:docPr id="1486763034" name="Picture 1"/>
             <wp:cNvGraphicFramePr>
               <a:graphicFrameLocks xmlns:a="http://schemas.openxmlformats.org/drawingml/2006/main" noChangeAspect="1"/>
             </wp:cNvGraphicFramePr>
@@ -269,11 +506,11 @@
               <a:graphicData uri="http://schemas.openxmlformats.org/drawingml/2006/picture">
                 <pic:pic xmlns:pic="http://schemas.openxmlformats.org/drawingml/2006/picture">
                   <pic:nvPicPr>
-                    <pic:cNvPr id="751231338" name=""/>
+                    <pic:cNvPr id="1486763034" name=""/>
                     <pic:cNvPicPr/>
                   </pic:nvPicPr>
                   <pic:blipFill>
-                    <a:blip r:embed="rId8"/>
+                    <a:blip r:embed="rId12"/>
                     <a:stretch>
                       <a:fillRect/>
                     </a:stretch>
@@ -281,7 +518,7 @@
                   <pic:spPr>
                     <a:xfrm>
                       <a:off x="0" y="0"/>
-                      <a:ext cx="5419725" cy="885825"/>
+                      <a:ext cx="5943600" cy="323850"/>
                     </a:xfrm>
                     <a:prstGeom prst="rect">
                       <a:avLst/>
@@ -298,48 +535,71 @@
       <w:pPr>
         <w:pStyle w:val="ListParagraph"/>
         <w:numPr>
-          <w:ilvl w:val="2"/>
-          <w:numId w:val="1"/>
-        </w:numPr>
-      </w:pPr>
-      <w:r>
-        <w:t xml:space="preserve">(without this the environment won’t work with the cpp, using the env’s path in .vcxproj seems to link in </w:t>
-      </w:r>
-      <w:r>
-        <w:t>the additional packages that are installed (like opencv and mediapipe)</w:t>
-      </w:r>
-      <w:r>
-        <w:t xml:space="preserve"> </w:t>
-      </w:r>
-      <w:r>
-        <w:t>that are needed for</w:t>
-      </w:r>
-      <w:r>
-        <w:t xml:space="preserve"> embedded python calls, so you don’t need to call conda activate to run the cpp)</w:t>
-      </w:r>
-    </w:p>
-    <w:p>
-      <w:pPr>
-        <w:pStyle w:val="ListParagraph"/>
-        <w:numPr>
-          <w:ilvl w:val="0"/>
-          <w:numId w:val="1"/>
-        </w:numPr>
-      </w:pPr>
-      <w:r>
-        <w:t>Running from Build</w:t>
-      </w:r>
-    </w:p>
-    <w:p>
-      <w:pPr>
-        <w:pStyle w:val="ListParagraph"/>
-        <w:numPr>
           <w:ilvl w:val="1"/>
           <w:numId w:val="1"/>
         </w:numPr>
       </w:pPr>
       <w:r>
-        <w:t>To run from the build folder the pythonCall.py file needs to be copied to the debug build output (figure out how to do that automatically)</w:t>
+        <w:t>From the debug output folder, a</w:t>
+      </w:r>
+      <w:r>
+        <w:t xml:space="preserve">ctivate the </w:t>
+      </w:r>
+      <w:r>
+        <w:t>“</w:t>
+      </w:r>
+      <w:proofErr w:type="spellStart"/>
+      <w:r>
+        <w:t>handTrackingEnviroment</w:t>
+      </w:r>
+      <w:proofErr w:type="spellEnd"/>
+      <w:r>
+        <w:t>”</w:t>
+      </w:r>
+    </w:p>
+    <w:p>
+      <w:pPr>
+        <w:pStyle w:val="ListParagraph"/>
+        <w:numPr>
+          <w:ilvl w:val="1"/>
+          <w:numId w:val="1"/>
+        </w:numPr>
+      </w:pPr>
+      <w:r>
+        <w:t xml:space="preserve">To run from the build folder the pythonCall.py file needs to be copied to the </w:t>
+      </w:r>
+      <w:r>
+        <w:t>Debug</w:t>
+      </w:r>
+      <w:r>
+        <w:t xml:space="preserve"> build output (</w:t>
+      </w:r>
+      <w:r>
+        <w:t>I added a prebuild step this should happen automatically</w:t>
+      </w:r>
+      <w:r>
+        <w:t>)</w:t>
+      </w:r>
+    </w:p>
+    <w:p>
+      <w:pPr>
+        <w:pStyle w:val="ListParagraph"/>
+        <w:numPr>
+          <w:ilvl w:val="1"/>
+          <w:numId w:val="1"/>
+        </w:numPr>
+      </w:pPr>
+      <w:r>
+        <w:t xml:space="preserve">Run the </w:t>
+      </w:r>
+      <w:r>
+        <w:t>“</w:t>
+      </w:r>
+      <w:r>
+        <w:t>offline</w:t>
+      </w:r>
+      <w:r>
+        <w:t>_processor.exe”</w:t>
       </w:r>
     </w:p>
     <w:sectPr>

</xml_diff>

<commit_message>
numpy byte frames (works only with the release build)
</commit_message>
<xml_diff>
--- a/Demo Setup Notes.docx
+++ b/Demo Setup Notes.docx
@@ -600,6 +600,57 @@
       </w:r>
       <w:r>
         <w:t>_processor.exe”</w:t>
+      </w:r>
+    </w:p>
+    <w:p>
+      <w:pPr>
+        <w:pStyle w:val="ListParagraph"/>
+        <w:numPr>
+          <w:ilvl w:val="0"/>
+          <w:numId w:val="1"/>
+        </w:numPr>
+      </w:pPr>
+      <w:r>
+        <w:t>Linking NUMPY</w:t>
+      </w:r>
+    </w:p>
+    <w:p>
+      <w:pPr>
+        <w:pStyle w:val="ListParagraph"/>
+        <w:numPr>
+          <w:ilvl w:val="1"/>
+          <w:numId w:val="1"/>
+        </w:numPr>
+      </w:pPr>
+      <w:r>
+        <w:t xml:space="preserve">Add the path to </w:t>
+      </w:r>
+      <w:proofErr w:type="spellStart"/>
+      <w:r>
+        <w:t>numpy</w:t>
+      </w:r>
+      <w:proofErr w:type="spellEnd"/>
+      <w:r>
+        <w:t xml:space="preserve"> from the virtual environment to the includes:</w:t>
+      </w:r>
+    </w:p>
+    <w:p>
+      <w:pPr>
+        <w:pStyle w:val="ListParagraph"/>
+        <w:numPr>
+          <w:ilvl w:val="2"/>
+          <w:numId w:val="1"/>
+        </w:numPr>
+      </w:pPr>
+      <w:r>
+        <w:rPr>
+          <w:rFonts w:ascii="Cascadia Mono" w:hAnsi="Cascadia Mono" w:cs="Cascadia Mono"/>
+          <w:color w:val="000000"/>
+          <w:kern w:val="0"/>
+          <w:sz w:val="19"/>
+          <w:szCs w:val="19"/>
+        </w:rPr>
+        <w:t>C:\Users\vanderh\Anaconda3\envs\handTrackingEnviroment\Lib\site-packages\numpy\core\include</w:t>
       </w:r>
     </w:p>
     <w:sectPr>

</xml_diff>